<commit_message>
kleine aanpassing aan het verslag
</commit_message>
<xml_diff>
--- a/verslag Werkje deel 4.docx
+++ b/verslag Werkje deel 4.docx
@@ -27,7 +27,31 @@
       </w:r>
       <w:proofErr w:type="spellEnd"/>
       <w:r>
-        <w:t xml:space="preserve"> brokers op te zoeken. We vonden dit een nuttige aanvulling omdat toekomstige klanten zo gemakkelijk kunnen zien welke </w:t>
+        <w:t xml:space="preserve"> brokers op te vragen uit de gegevensbank en deze vervolgens</w:t>
+      </w:r>
+      <w:r>
+        <w:t xml:space="preserve"> weer te geven</w:t>
+      </w:r>
+      <w:r>
+        <w:t xml:space="preserve">. </w:t>
+      </w:r>
+      <w:r>
+        <w:t>Dit bleek</w:t>
+      </w:r>
+      <w:r>
+        <w:t xml:space="preserve"> een </w:t>
+      </w:r>
+      <w:r>
+        <w:t>praktische</w:t>
+      </w:r>
+      <w:r>
+        <w:t xml:space="preserve"> aanvulling omdat toekomstige klanten zo </w:t>
+      </w:r>
+      <w:r>
+        <w:t>eenvoudig</w:t>
+      </w:r>
+      <w:r>
+        <w:t xml:space="preserve"> kunnen zien welke </w:t>
       </w:r>
       <w:proofErr w:type="spellStart"/>
       <w:r>
@@ -35,10 +59,29 @@
       </w:r>
       <w:proofErr w:type="spellEnd"/>
       <w:r>
-        <w:t xml:space="preserve"> broker ze voor hun specifieke bestelling en hun specifieke eisen het best zouden nemen om de opdracht uit te voeren.</w:t>
-      </w:r>
-      <w:r>
-        <w:br/>
+        <w:t xml:space="preserve"> broker </w:t>
+      </w:r>
+      <w:r>
+        <w:t>het best aan een</w:t>
+      </w:r>
+      <w:r>
+        <w:t xml:space="preserve"> specifieke bestelling en</w:t>
+      </w:r>
+      <w:bookmarkStart w:id="0" w:name="_GoBack"/>
+      <w:bookmarkEnd w:id="0"/>
+      <w:r>
+        <w:t xml:space="preserve"> </w:t>
+      </w:r>
+      <w:r>
+        <w:t>eventuele</w:t>
+      </w:r>
+      <w:r>
+        <w:t xml:space="preserve"> specifieke eisen </w:t>
+      </w:r>
+      <w:r>
+        <w:t xml:space="preserve">voldoet. </w:t>
+      </w:r>
+      <w:r>
         <w:t xml:space="preserve">Op de pagina kan de gebruiker </w:t>
       </w:r>
       <w:r>
@@ -50,15 +93,13 @@
       </w:r>
       <w:proofErr w:type="spellEnd"/>
       <w:r>
-        <w:t xml:space="preserve"> een bepaald kenmerk aanduiden en kijken welke </w:t>
-      </w:r>
-      <w:proofErr w:type="spellStart"/>
-      <w:r>
-        <w:t>ship</w:t>
-      </w:r>
-      <w:proofErr w:type="spellEnd"/>
-      <w:r>
-        <w:t xml:space="preserve"> broker daarvoor het beste is. Hieronder volgt een beschrijving van de verschillende </w:t>
+        <w:t xml:space="preserve"> een bepaald kenmerk aanduiden en </w:t>
+      </w:r>
+      <w:r>
+        <w:t>zo krijgt met door middel van een grafiek of tabel informatie hierover.</w:t>
+      </w:r>
+      <w:r>
+        <w:t xml:space="preserve"> Hieronder volgt een beschrijving van de verschillende </w:t>
       </w:r>
       <w:proofErr w:type="spellStart"/>
       <w:r>
@@ -78,7 +119,10 @@
         </w:numPr>
       </w:pPr>
       <w:r>
-        <w:t xml:space="preserve">Het aantal klanten die een </w:t>
+        <w:t>Het aantal klanten dat</w:t>
+      </w:r>
+      <w:r>
+        <w:t xml:space="preserve"> een </w:t>
       </w:r>
       <w:proofErr w:type="spellStart"/>
       <w:r>
@@ -98,7 +142,13 @@
         </w:numPr>
       </w:pPr>
       <w:r>
-        <w:t xml:space="preserve">Het aantal orders die een </w:t>
+        <w:t>Het aantal orders d</w:t>
+      </w:r>
+      <w:r>
+        <w:t>at</w:t>
+      </w:r>
+      <w:r>
+        <w:t xml:space="preserve"> een </w:t>
       </w:r>
       <w:proofErr w:type="spellStart"/>
       <w:r>
@@ -138,10 +188,7 @@
         </w:numPr>
       </w:pPr>
       <w:r>
-        <w:t>Het geld dat d</w:t>
-      </w:r>
-      <w:r>
-        <w:t xml:space="preserve">e </w:t>
+        <w:t xml:space="preserve">De totale ontvangsten van de </w:t>
       </w:r>
       <w:proofErr w:type="spellStart"/>
       <w:r>
@@ -149,7 +196,7 @@
       </w:r>
       <w:proofErr w:type="spellEnd"/>
       <w:r>
-        <w:t xml:space="preserve"> broker in het totaal ontvangen heeft.</w:t>
+        <w:t xml:space="preserve"> broker</w:t>
       </w:r>
     </w:p>
     <w:p>
@@ -187,8 +234,6 @@
       <w:r>
         <w:t xml:space="preserve"> broker weer te geven.</w:t>
       </w:r>
-      <w:bookmarkStart w:id="0" w:name="_GoBack"/>
-      <w:bookmarkEnd w:id="0"/>
       <w:r>
         <w:t xml:space="preserve"> </w:t>
       </w:r>

</xml_diff>